<commit_message>
Final draft with references
</commit_message>
<xml_diff>
--- a/Report on a Key Software Engineer.docx
+++ b/Report on a Key Software Engineer.docx
@@ -12,43 +12,49 @@
       <w:r>
         <w:t>n Influential</w:t>
       </w:r>
+      <w:r>
+        <w:t xml:space="preserve"> Software Engineer, Grace Hopper</w:t>
+      </w:r>
+    </w:p>
+    <w:p/>
+    <w:p>
+      <w:r>
+        <w:t xml:space="preserve">The person I have chosen to write my report about is Grace Hopper, “Amazing Grace” or “the Queen of Software” as many considered her </w:t>
+      </w:r>
+      <w:r>
+        <w:t>as a result of</w:t>
+      </w:r>
+      <w:r>
+        <w:t xml:space="preserve"> her contributions to the field of computing. Grace Hopper is an inspirational woman whose list of achievements is endless. When I searched </w:t>
+      </w:r>
+      <w:r>
+        <w:t xml:space="preserve">for </w:t>
+      </w:r>
+      <w:r>
+        <w:t>“brilliant</w:t>
+      </w:r>
+      <w:r>
+        <w:t xml:space="preserve">” or “famous” </w:t>
+      </w:r>
+      <w:r>
+        <w:t>software engineers on Google</w:t>
+      </w:r>
+      <w:r>
+        <w:t xml:space="preserve">, I was disheartened that every person to come up was a male. It wasn’t until I scrolled to number thirty-four, I finally came across a female which I feel is a true pity, especially as I learnt more </w:t>
+      </w:r>
+      <w:r>
+        <w:t>about</w:t>
+      </w:r>
+      <w:r>
+        <w:t xml:space="preserve"> the fascinating work of someone like Grace Hopper. Grace is a software engineer I feel deserves much more recognition for</w:t>
+      </w:r>
+      <w:r>
+        <w:t xml:space="preserve"> her contributions to computer science and their impacts, espeically</w:t>
+      </w:r>
       <w:bookmarkStart w:id="0" w:name="_GoBack"/>
       <w:bookmarkEnd w:id="0"/>
       <w:r>
-        <w:t xml:space="preserve"> Software Engineer, Grace Hopper</w:t>
-      </w:r>
-    </w:p>
-    <w:p/>
-    <w:p>
-      <w:r>
-        <w:t xml:space="preserve">The person I have chosen to write my report about is Grace Hopper, “Amazing Grace” or “the Queen of Software” as many considered her </w:t>
-      </w:r>
-      <w:r>
-        <w:t>as a result of</w:t>
-      </w:r>
-      <w:r>
-        <w:t xml:space="preserve"> her contributions to the field of computing. Grace Hopper is an inspirational woman whose list of achievements is endless. When I searched </w:t>
-      </w:r>
-      <w:r>
-        <w:t xml:space="preserve">for </w:t>
-      </w:r>
-      <w:r>
-        <w:t>“brilliant</w:t>
-      </w:r>
-      <w:r>
-        <w:t xml:space="preserve">” or “famous” </w:t>
-      </w:r>
-      <w:r>
-        <w:t>software engineers on Google</w:t>
-      </w:r>
-      <w:r>
-        <w:t xml:space="preserve">, I was disheartened that every person to come up was a male. It wasn’t until I scrolled to number thirty-four, I finally came across a female which I feel is a true pity, especially as I learnt more </w:t>
-      </w:r>
-      <w:r>
-        <w:t>about</w:t>
-      </w:r>
-      <w:r>
-        <w:t xml:space="preserve"> the fascinating work of someone like Grace Hopper. Grace is a software engineer I feel deserves much more recognition for writing the first ever compiler</w:t>
+        <w:t xml:space="preserve"> writing the first ever compiler</w:t>
       </w:r>
       <w:r>
         <w:t>,</w:t>
@@ -90,15 +96,7 @@
     </w:p>
     <w:p>
       <w:r>
-        <w:t xml:space="preserve">Hopper married another professor from New York, Vincent Foster Hopper. They were married 15 years but divorced in 1945, however she </w:t>
-      </w:r>
-      <w:proofErr w:type="gramStart"/>
-      <w:r>
-        <w:t>still kept</w:t>
-      </w:r>
-      <w:proofErr w:type="gramEnd"/>
-      <w:r>
-        <w:t xml:space="preserve"> his name. </w:t>
+        <w:t xml:space="preserve">Hopper married another professor from New York, Vincent Foster Hopper. They were married 15 years but divorced in 1945, however she still kept his name. </w:t>
       </w:r>
     </w:p>
     <w:p>
@@ -184,11 +182,8 @@
     </w:p>
     <w:p>
       <w:r>
-        <w:t xml:space="preserve">In 1966 Hopper retired from her Navy service, but only a year later the Navy recalled her to active duty. Eventually in 1986 she was able to retire and act as a consultant for the Digital Equipment </w:t>
-      </w:r>
-      <w:r>
         <w:lastRenderedPageBreak/>
-        <w:t xml:space="preserve">Corporation, sharing her computer experiences and knowledge. </w:t>
+        <w:t xml:space="preserve">In 1966 Hopper retired from her Navy service, but only a year later the Navy recalled her to active duty. Eventually in 1986 she was able to retire and act as a consultant for the Digital Equipment Corporation, sharing her computer experiences and knowledge. </w:t>
       </w:r>
       <w:r>
         <w:t xml:space="preserve">Initially she was offered the job position but insisted she applied and went through the formal interview process; this is a true show of her character, I think. </w:t>
@@ -409,10 +404,7 @@
         <w:t xml:space="preserve">. womenshistory.org. National Women's History Museum. </w:t>
       </w:r>
       <w:r>
-        <w:t xml:space="preserve">Accessed on </w:t>
-      </w:r>
-      <w:r>
-        <w:t>October 3</w:t>
+        <w:t>Accessed on October 3</w:t>
       </w:r>
       <w:r>
         <w:t>, 201</w:t>
@@ -430,6 +422,7 @@
         </w:numPr>
       </w:pPr>
       <w:r>
+        <w:lastRenderedPageBreak/>
         <w:t xml:space="preserve">“Grace Hopper Biography”, </w:t>
       </w:r>
       <w:hyperlink r:id="rId8" w:history="1">
@@ -438,15 +431,7 @@
         </w:r>
       </w:hyperlink>
       <w:r>
-        <w:t xml:space="preserve">. Accessed on October </w:t>
-      </w:r>
-      <w:proofErr w:type="gramStart"/>
-      <w:r>
-        <w:t>5</w:t>
-      </w:r>
-      <w:proofErr w:type="gramEnd"/>
-      <w:r>
-        <w:t xml:space="preserve"> 2019.</w:t>
+        <w:t>. Accessed on October 5 2019.</w:t>
       </w:r>
     </w:p>
     <w:p>
@@ -458,7 +443,6 @@
         </w:numPr>
       </w:pPr>
       <w:r>
-        <w:lastRenderedPageBreak/>
         <w:t xml:space="preserve">“Quotes from Grace Hopper, Computer Programming Pioneer”, </w:t>
       </w:r>
       <w:hyperlink r:id="rId9" w:history="1">
@@ -467,15 +451,7 @@
         </w:r>
       </w:hyperlink>
       <w:r>
-        <w:t xml:space="preserve">. Accessed on October </w:t>
-      </w:r>
-      <w:proofErr w:type="gramStart"/>
-      <w:r>
-        <w:t>11</w:t>
-      </w:r>
-      <w:proofErr w:type="gramEnd"/>
-      <w:r>
-        <w:t xml:space="preserve"> 2019.</w:t>
+        <w:t>. Accessed on October 11 2019.</w:t>
       </w:r>
     </w:p>
     <w:p>
@@ -495,15 +471,7 @@
         </w:r>
       </w:hyperlink>
       <w:r>
-        <w:t xml:space="preserve">. Accessed on October </w:t>
-      </w:r>
-      <w:proofErr w:type="gramStart"/>
-      <w:r>
-        <w:t>12</w:t>
-      </w:r>
-      <w:proofErr w:type="gramEnd"/>
-      <w:r>
-        <w:t xml:space="preserve"> 2019.</w:t>
+        <w:t>. Accessed on October 12 2019.</w:t>
       </w:r>
       <w:r>
         <w:tab/>
@@ -1037,6 +1005,7 @@
   <w:style w:type="character" w:default="1" w:styleId="DefaultParagraphFont">
     <w:name w:val="Default Paragraph Font"/>
     <w:uiPriority w:val="1"/>
+    <w:semiHidden/>
     <w:unhideWhenUsed/>
   </w:style>
   <w:style w:type="table" w:default="1" w:styleId="TableNormal">

</xml_diff>